<commit_message>
Espaco para senha e usuario aumentados
</commit_message>
<xml_diff>
--- a/Grupo_10_CodeQuiz.docx
+++ b/Grupo_10_CodeQuiz.docx
@@ -9108,10 +9108,10 @@
         </w:rPr>
         <w:lastRenderedPageBreak/>
         <w:drawing>
-          <wp:inline distT="0" distB="0" distL="0" distR="0" wp14:anchorId="53CD3824" wp14:editId="2B0B95B6">
-            <wp:extent cx="5612765" cy="3964305"/>
+          <wp:inline distT="0" distB="0" distL="0" distR="0" wp14:anchorId="68C11E65" wp14:editId="14B5EDE6">
+            <wp:extent cx="5612765" cy="3945255"/>
             <wp:effectExtent l="0" t="0" r="6985" b="0"/>
-            <wp:docPr id="57631254" name="Imagem 1" descr="Uma imagem contendo Gráfico&#10;&#10;Descrição gerada automaticamente"/>
+            <wp:docPr id="1160824721" name="Imagem 1" descr="Interface gráfica do usuário&#10;&#10;Descrição gerada automaticamente"/>
             <wp:cNvGraphicFramePr>
               <a:graphicFrameLocks xmlns:a="http://schemas.openxmlformats.org/drawingml/2006/main" noChangeAspect="1"/>
             </wp:cNvGraphicFramePr>
@@ -9119,7 +9119,7 @@
               <a:graphicData uri="http://schemas.openxmlformats.org/drawingml/2006/picture">
                 <pic:pic xmlns:pic="http://schemas.openxmlformats.org/drawingml/2006/picture">
                   <pic:nvPicPr>
-                    <pic:cNvPr id="57631254" name="Imagem 1" descr="Uma imagem contendo Gráfico&#10;&#10;Descrição gerada automaticamente"/>
+                    <pic:cNvPr id="1160824721" name="Imagem 1" descr="Interface gráfica do usuário&#10;&#10;Descrição gerada automaticamente"/>
                     <pic:cNvPicPr/>
                   </pic:nvPicPr>
                   <pic:blipFill>
@@ -9131,7 +9131,7 @@
                   <pic:spPr>
                     <a:xfrm>
                       <a:off x="0" y="0"/>
-                      <a:ext cx="5612765" cy="3964305"/>
+                      <a:ext cx="5612765" cy="3945255"/>
                     </a:xfrm>
                     <a:prstGeom prst="rect">
                       <a:avLst/>
@@ -9158,10 +9158,10 @@
         </w:rPr>
         <w:lastRenderedPageBreak/>
         <w:drawing>
-          <wp:inline distT="0" distB="0" distL="0" distR="0" wp14:anchorId="5A6EB52A" wp14:editId="0480BE41">
-            <wp:extent cx="5612765" cy="3964940"/>
-            <wp:effectExtent l="0" t="0" r="6985" b="0"/>
-            <wp:docPr id="212466257" name="Imagem 1" descr="Texto&#10;&#10;Descrição gerada automaticamente com confiança média"/>
+          <wp:inline distT="0" distB="0" distL="0" distR="0" wp14:anchorId="381C3017" wp14:editId="65E28D5C">
+            <wp:extent cx="5612765" cy="3938905"/>
+            <wp:effectExtent l="0" t="0" r="6985" b="4445"/>
+            <wp:docPr id="537064435" name="Imagem 1" descr="Interface gráfica do usuário&#10;&#10;Descrição gerada automaticamente"/>
             <wp:cNvGraphicFramePr>
               <a:graphicFrameLocks xmlns:a="http://schemas.openxmlformats.org/drawingml/2006/main" noChangeAspect="1"/>
             </wp:cNvGraphicFramePr>
@@ -9169,7 +9169,7 @@
               <a:graphicData uri="http://schemas.openxmlformats.org/drawingml/2006/picture">
                 <pic:pic xmlns:pic="http://schemas.openxmlformats.org/drawingml/2006/picture">
                   <pic:nvPicPr>
-                    <pic:cNvPr id="212466257" name="Imagem 1" descr="Texto&#10;&#10;Descrição gerada automaticamente com confiança média"/>
+                    <pic:cNvPr id="537064435" name="Imagem 1" descr="Interface gráfica do usuário&#10;&#10;Descrição gerada automaticamente"/>
                     <pic:cNvPicPr/>
                   </pic:nvPicPr>
                   <pic:blipFill>
@@ -9181,7 +9181,7 @@
                   <pic:spPr>
                     <a:xfrm>
                       <a:off x="0" y="0"/>
-                      <a:ext cx="5612765" cy="3964940"/>
+                      <a:ext cx="5612765" cy="3938905"/>
                     </a:xfrm>
                     <a:prstGeom prst="rect">
                       <a:avLst/>
@@ -9866,7 +9866,7 @@
             </wp:anchor>
           </w:drawing>
         </mc:Choice>
-        <mc:Fallback xmlns:w16du="http://schemas.microsoft.com/office/word/2023/wordml/word16du" xmlns:a="http://schemas.openxmlformats.org/drawingml/2006/main" xmlns:a14="http://schemas.microsoft.com/office/drawing/2010/main">
+        <mc:Fallback xmlns:a14="http://schemas.microsoft.com/office/drawing/2010/main" xmlns:a="http://schemas.openxmlformats.org/drawingml/2006/main" xmlns:w16du="http://schemas.microsoft.com/office/word/2023/wordml/word16du">
           <w:pict w14:anchorId="522E6B34">
             <v:line id="Line 1" style="position:absolute;z-index:251657216;visibility:visible;mso-wrap-style:square;mso-width-percent:0;mso-height-percent:0;mso-wrap-distance-left:9pt;mso-wrap-distance-top:0;mso-wrap-distance-right:9pt;mso-wrap-distance-bottom:0;mso-position-horizontal:absolute;mso-position-horizontal-relative:text;mso-position-vertical:absolute;mso-position-vertical-relative:text;mso-width-percent:0;mso-height-percent:0;mso-width-relative:page;mso-height-relative:page" o:spid="_x0000_s1026" o:allowincell="f" from="-.45pt,-3.6pt" to="443.25pt,-3.6pt" w14:anchorId="4C2885CB" o:gfxdata="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">
               <w10:wrap type="topAndBottom"/>
@@ -10051,7 +10051,7 @@
             </wp:anchor>
           </w:drawing>
         </mc:Choice>
-        <mc:Fallback xmlns:w16du="http://schemas.microsoft.com/office/word/2023/wordml/word16du" xmlns:a="http://schemas.openxmlformats.org/drawingml/2006/main" xmlns:a14="http://schemas.microsoft.com/office/drawing/2010/main">
+        <mc:Fallback xmlns:a14="http://schemas.microsoft.com/office/drawing/2010/main" xmlns:a="http://schemas.openxmlformats.org/drawingml/2006/main" xmlns:w16du="http://schemas.microsoft.com/office/word/2023/wordml/word16du">
           <w:pict w14:anchorId="61F28CF7">
             <v:line id="Line 2" style="position:absolute;z-index:251658240;visibility:visible;mso-wrap-style:square;mso-width-percent:0;mso-height-percent:0;mso-wrap-distance-left:9pt;mso-wrap-distance-top:0;mso-wrap-distance-right:9pt;mso-wrap-distance-bottom:5.65pt;mso-position-horizontal:absolute;mso-position-horizontal-relative:text;mso-position-vertical:absolute;mso-position-vertical-relative:text;mso-width-percent:0;mso-height-percent:0;mso-width-relative:page;mso-height-relative:page" o:spid="_x0000_s1026" o:allowincell="f" from=".4pt,56.2pt" to="441.6pt,56.2pt" w14:anchorId="0F856F76" o:gfxdata="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">
               <w10:wrap type="topAndBottom"/>

</xml_diff>